<commit_message>
add shiny to .pptx and modify docs
</commit_message>
<xml_diff>
--- a/Executive Summary_Module 3.docx
+++ b/Executive Summary_Module 3.docx
@@ -35,7 +35,25 @@
           <w:sz w:val="24"/>
           <w:szCs w:val="24"/>
         </w:rPr>
-        <w:t xml:space="preserve">Group 2: Fengxia Dong, </w:t>
+        <w:t xml:space="preserve">Group 2: </w:t>
+      </w:r>
+      <w:proofErr w:type="spellStart"/>
+      <w:r>
+        <w:rPr>
+          <w:rFonts w:ascii="Times New Roman" w:hAnsi="Times New Roman" w:cs="Times New Roman"/>
+          <w:sz w:val="24"/>
+          <w:szCs w:val="24"/>
+        </w:rPr>
+        <w:t>Fengxia</w:t>
+      </w:r>
+      <w:proofErr w:type="spellEnd"/>
+      <w:r>
+        <w:rPr>
+          <w:rFonts w:ascii="Times New Roman" w:hAnsi="Times New Roman" w:cs="Times New Roman"/>
+          <w:sz w:val="24"/>
+          <w:szCs w:val="24"/>
+        </w:rPr>
+        <w:t xml:space="preserve"> Dong, </w:t>
       </w:r>
       <w:proofErr w:type="spellStart"/>
       <w:r>
@@ -960,15 +978,7 @@
           <w:sz w:val="24"/>
           <w:szCs w:val="24"/>
         </w:rPr>
-        <w:t>reviewed on Yelp</w:t>
-      </w:r>
-      <w:r>
-        <w:rPr>
-          <w:rFonts w:ascii="Times New Roman" w:hAnsi="Times New Roman" w:cs="Times New Roman"/>
-          <w:sz w:val="24"/>
-          <w:szCs w:val="24"/>
-        </w:rPr>
-        <w:t xml:space="preserve"> </w:t>
+        <w:t xml:space="preserve">reviewed on Yelp </w:t>
       </w:r>
       <w:r>
         <w:rPr>
@@ -1316,126 +1326,6 @@
         <w:rPr>
           <w:noProof/>
         </w:rPr>
-        <w:drawing>
-          <wp:anchor distT="0" distB="0" distL="114300" distR="114300" simplePos="0" relativeHeight="251667456" behindDoc="0" locked="0" layoutInCell="1" allowOverlap="1" wp14:anchorId="29B6C118" wp14:editId="1BBD6D34">
-            <wp:simplePos x="0" y="0"/>
-            <wp:positionH relativeFrom="margin">
-              <wp:align>right</wp:align>
-            </wp:positionH>
-            <wp:positionV relativeFrom="paragraph">
-              <wp:posOffset>1248410</wp:posOffset>
-            </wp:positionV>
-            <wp:extent cx="3048000" cy="2286000"/>
-            <wp:effectExtent l="0" t="0" r="0" b="0"/>
-            <wp:wrapSquare wrapText="bothSides"/>
-            <wp:docPr id="14" name="Picture 14"/>
-            <wp:cNvGraphicFramePr>
-              <a:graphicFrameLocks xmlns:a="http://schemas.openxmlformats.org/drawingml/2006/main" noChangeAspect="1"/>
-            </wp:cNvGraphicFramePr>
-            <a:graphic xmlns:a="http://schemas.openxmlformats.org/drawingml/2006/main">
-              <a:graphicData uri="http://schemas.openxmlformats.org/drawingml/2006/picture">
-                <pic:pic xmlns:pic="http://schemas.openxmlformats.org/drawingml/2006/picture">
-                  <pic:nvPicPr>
-                    <pic:cNvPr id="1" name=""/>
-                    <pic:cNvPicPr/>
-                  </pic:nvPicPr>
-                  <pic:blipFill>
-                    <a:blip r:embed="rId10" cstate="print">
-                      <a:extLst>
-                        <a:ext uri="{28A0092B-C50C-407E-A947-70E740481C1C}">
-                          <a14:useLocalDpi xmlns:a14="http://schemas.microsoft.com/office/drawing/2010/main" val="0"/>
-                        </a:ext>
-                      </a:extLst>
-                    </a:blip>
-                    <a:stretch>
-                      <a:fillRect/>
-                    </a:stretch>
-                  </pic:blipFill>
-                  <pic:spPr>
-                    <a:xfrm>
-                      <a:off x="0" y="0"/>
-                      <a:ext cx="3048000" cy="2286000"/>
-                    </a:xfrm>
-                    <a:prstGeom prst="rect">
-                      <a:avLst/>
-                    </a:prstGeom>
-                  </pic:spPr>
-                </pic:pic>
-              </a:graphicData>
-            </a:graphic>
-            <wp14:sizeRelH relativeFrom="margin">
-              <wp14:pctWidth>0</wp14:pctWidth>
-            </wp14:sizeRelH>
-            <wp14:sizeRelV relativeFrom="margin">
-              <wp14:pctHeight>0</wp14:pctHeight>
-            </wp14:sizeRelV>
-          </wp:anchor>
-        </w:drawing>
-      </w:r>
-      <w:r>
-        <w:rPr>
-          <w:noProof/>
-        </w:rPr>
-        <w:drawing>
-          <wp:anchor distT="0" distB="0" distL="114300" distR="114300" simplePos="0" relativeHeight="251666432" behindDoc="0" locked="0" layoutInCell="1" allowOverlap="1" wp14:anchorId="73C5934E" wp14:editId="4E761854">
-            <wp:simplePos x="0" y="0"/>
-            <wp:positionH relativeFrom="column">
-              <wp:posOffset>-180975</wp:posOffset>
-            </wp:positionH>
-            <wp:positionV relativeFrom="paragraph">
-              <wp:posOffset>1229360</wp:posOffset>
-            </wp:positionV>
-            <wp:extent cx="3085465" cy="2314575"/>
-            <wp:effectExtent l="0" t="0" r="635" b="9525"/>
-            <wp:wrapSquare wrapText="bothSides"/>
-            <wp:docPr id="1" name="Picture 1"/>
-            <wp:cNvGraphicFramePr>
-              <a:graphicFrameLocks xmlns:a="http://schemas.openxmlformats.org/drawingml/2006/main" noChangeAspect="1"/>
-            </wp:cNvGraphicFramePr>
-            <a:graphic xmlns:a="http://schemas.openxmlformats.org/drawingml/2006/main">
-              <a:graphicData uri="http://schemas.openxmlformats.org/drawingml/2006/picture">
-                <pic:pic xmlns:pic="http://schemas.openxmlformats.org/drawingml/2006/picture">
-                  <pic:nvPicPr>
-                    <pic:cNvPr id="1" name=""/>
-                    <pic:cNvPicPr/>
-                  </pic:nvPicPr>
-                  <pic:blipFill>
-                    <a:blip r:embed="rId11" cstate="print">
-                      <a:extLst>
-                        <a:ext uri="{28A0092B-C50C-407E-A947-70E740481C1C}">
-                          <a14:useLocalDpi xmlns:a14="http://schemas.microsoft.com/office/drawing/2010/main" val="0"/>
-                        </a:ext>
-                      </a:extLst>
-                    </a:blip>
-                    <a:stretch>
-                      <a:fillRect/>
-                    </a:stretch>
-                  </pic:blipFill>
-                  <pic:spPr>
-                    <a:xfrm>
-                      <a:off x="0" y="0"/>
-                      <a:ext cx="3085465" cy="2314575"/>
-                    </a:xfrm>
-                    <a:prstGeom prst="rect">
-                      <a:avLst/>
-                    </a:prstGeom>
-                  </pic:spPr>
-                </pic:pic>
-              </a:graphicData>
-            </a:graphic>
-            <wp14:sizeRelH relativeFrom="margin">
-              <wp14:pctWidth>0</wp14:pctWidth>
-            </wp14:sizeRelH>
-            <wp14:sizeRelV relativeFrom="margin">
-              <wp14:pctHeight>0</wp14:pctHeight>
-            </wp14:sizeRelV>
-          </wp:anchor>
-        </w:drawing>
-      </w:r>
-      <w:r>
-        <w:rPr>
-          <w:noProof/>
-        </w:rPr>
         <w:t xml:space="preserve"> </w:t>
       </w:r>
       <w:r>
@@ -1683,7 +1573,6 @@
           <w:sz w:val="24"/>
           <w:szCs w:val="24"/>
         </w:rPr>
-        <w:lastRenderedPageBreak/>
         <w:t xml:space="preserve">Key Findings About Restaurants Serving Fast Foods </w:t>
       </w:r>
     </w:p>
@@ -2083,7 +1972,16 @@
           <w:sz w:val="24"/>
           <w:szCs w:val="24"/>
         </w:rPr>
-        <w:t>exclude those general words which cannot provide insights into any related areas, such as “finally”, “well done”, “dissatisfied”, “order them”, “items in”, “were like”, “supposedly”, “began to”, and “ordered some”, etc. We thus focus on</w:t>
+        <w:t xml:space="preserve">exclude those general words which cannot provide insights into any </w:t>
+      </w:r>
+      <w:r>
+        <w:rPr>
+          <w:rFonts w:ascii="Times New Roman" w:hAnsi="Times New Roman" w:cs="Times New Roman"/>
+          <w:sz w:val="24"/>
+          <w:szCs w:val="24"/>
+        </w:rPr>
+        <w:lastRenderedPageBreak/>
+        <w:t>related areas, such as “finally”, “well done”, “dissatisfied”, “order them”, “items in”, “were like”, “supposedly”, “began to”, and “ordered some”, etc. We thus focus on</w:t>
       </w:r>
       <w:r>
         <w:rPr>
@@ -2147,15 +2045,7 @@
           <w:sz w:val="24"/>
           <w:szCs w:val="24"/>
         </w:rPr>
-        <w:t>grouped in targeted areas</w:t>
-      </w:r>
-      <w:r>
-        <w:rPr>
-          <w:rFonts w:ascii="Times New Roman" w:hAnsi="Times New Roman" w:cs="Times New Roman"/>
-          <w:sz w:val="24"/>
-          <w:szCs w:val="24"/>
-        </w:rPr>
-        <w:t xml:space="preserve"> </w:t>
+        <w:t xml:space="preserve">grouped in targeted areas </w:t>
       </w:r>
       <w:r>
         <w:rPr>
@@ -5684,16 +5574,7 @@
                 <w:sz w:val="24"/>
                 <w:szCs w:val="24"/>
               </w:rPr>
-              <w:t xml:space="preserve"> </w:t>
-            </w:r>
-            <w:r>
-              <w:rPr>
-                <w:rFonts w:ascii="Times New Roman" w:eastAsia="Times New Roman" w:hAnsi="Times New Roman" w:cs="Times New Roman"/>
-                <w:color w:val="000000"/>
-                <w:sz w:val="24"/>
-                <w:szCs w:val="24"/>
-              </w:rPr>
-              <w:t>condition</w:t>
+              <w:t xml:space="preserve"> condition</w:t>
             </w:r>
           </w:p>
         </w:tc>
@@ -6882,7 +6763,6 @@
           <w:sz w:val="24"/>
           <w:szCs w:val="24"/>
         </w:rPr>
-        <w:lastRenderedPageBreak/>
         <w:t>Recommendations for Businesses</w:t>
       </w:r>
     </w:p>
@@ -6917,7 +6797,16 @@
           <w:sz w:val="24"/>
           <w:szCs w:val="24"/>
         </w:rPr>
-        <w:t xml:space="preserve">By calculating the odds ratio, we can find how much the related aspects can affect the likelihood of consumers’ review stars falling into {3, 4, 5}. For example, the likelihood of the restaurant with “friendly” staff getting 3, 4, or 5 stars is 8 times of that without “friendly” staff; the likelihood of the restaurant with “rude” staff getting more stars is only ¼ of that without rude staff. In addition, the likelihood of restaurants with “quick” service getting more stars is 8 times of that without “quick” service; and the likelihood of restaurants with “delicious” food or “great food” is 1.4 or 2.2 times of that without “delicious” or “great food”, respectively. We note that restaurants with “dirty tables” still have higher likelihood to get more stars. One reason may be that better food or service in those restaurants outweighs “dirty tables”. </w:t>
+        <w:t xml:space="preserve">By calculating the odds ratio, we can find how much the related aspects can affect the likelihood of consumers’ review stars falling into {3, 4, 5}. For example, the likelihood of the restaurant with “friendly” staff getting 3, 4, or 5 stars is 8 times of that without “friendly” staff; the </w:t>
+      </w:r>
+      <w:r>
+        <w:rPr>
+          <w:rFonts w:ascii="Times New Roman" w:hAnsi="Times New Roman" w:cs="Times New Roman"/>
+          <w:sz w:val="24"/>
+          <w:szCs w:val="24"/>
+        </w:rPr>
+        <w:lastRenderedPageBreak/>
+        <w:t xml:space="preserve">likelihood of the restaurant with “rude” staff getting more stars is only ¼ of that without rude staff. In addition, the likelihood of restaurants with “quick” service getting more stars is 8 times of that without “quick” service; and the likelihood of restaurants with “delicious” food or “great food” is 1.4 or 2.2 times of that without “delicious” or “great food”, respectively. We note that restaurants with “dirty tables” still have higher likelihood to get more stars. One reason may be that better food or service in those restaurants outweighs “dirty tables”. </w:t>
       </w:r>
     </w:p>
     <w:p>
@@ -6955,7 +6844,7 @@
     </w:p>
     <w:p>
       <w:pPr>
-        <w:pStyle w:val="ListParagraph"/>
+        <w:pStyle w:val="a7"/>
         <w:numPr>
           <w:ilvl w:val="0"/>
           <w:numId w:val="1"/>
@@ -6993,7 +6882,7 @@
     </w:p>
     <w:p>
       <w:pPr>
-        <w:pStyle w:val="ListParagraph"/>
+        <w:pStyle w:val="a7"/>
         <w:rPr>
           <w:rFonts w:ascii="Times New Roman" w:hAnsi="Times New Roman" w:cs="Times New Roman"/>
           <w:sz w:val="24"/>
@@ -7011,7 +6900,7 @@
     </w:p>
     <w:p>
       <w:pPr>
-        <w:pStyle w:val="ListParagraph"/>
+        <w:pStyle w:val="a7"/>
         <w:numPr>
           <w:ilvl w:val="0"/>
           <w:numId w:val="1"/>
@@ -7041,7 +6930,7 @@
     </w:p>
     <w:p>
       <w:pPr>
-        <w:pStyle w:val="ListParagraph"/>
+        <w:pStyle w:val="a7"/>
         <w:numPr>
           <w:ilvl w:val="0"/>
           <w:numId w:val="1"/>
@@ -7071,7 +6960,7 @@
     </w:p>
     <w:p>
       <w:pPr>
-        <w:pStyle w:val="ListParagraph"/>
+        <w:pStyle w:val="a7"/>
         <w:numPr>
           <w:ilvl w:val="0"/>
           <w:numId w:val="1"/>
@@ -7142,13 +7031,15 @@
           <w:sz w:val="24"/>
           <w:szCs w:val="24"/>
         </w:rPr>
-        <w:t>Conclusions</w:t>
+        <w:t>Visualize Our Analysis for Business Owners</w:t>
       </w:r>
     </w:p>
     <w:p>
       <w:pPr>
         <w:rPr>
           <w:rFonts w:ascii="Times New Roman" w:hAnsi="Times New Roman" w:cs="Times New Roman"/>
+          <w:b/>
+          <w:bCs/>
           <w:sz w:val="24"/>
           <w:szCs w:val="24"/>
         </w:rPr>
@@ -7159,15 +7050,233 @@
           <w:sz w:val="24"/>
           <w:szCs w:val="24"/>
         </w:rPr>
-        <w:t>In this module, we utilized natural language processing along with Lasso regression to analyze aspects that are critical to customers’ reviews on Yelp. Based on our analysis results, we provide useful advices for restaurants to improve their reviews.</w:t>
+        <w:t>T</w:t>
+      </w:r>
+      <w:r>
+        <w:rPr>
+          <w:rFonts w:ascii="Times New Roman" w:hAnsi="Times New Roman" w:cs="Times New Roman"/>
+          <w:sz w:val="24"/>
+          <w:szCs w:val="24"/>
+        </w:rPr>
+        <w:t xml:space="preserve">o make it easier for business owners to understand our </w:t>
+      </w:r>
+      <w:r>
+        <w:rPr>
+          <w:rFonts w:ascii="Times New Roman" w:hAnsi="Times New Roman" w:cs="Times New Roman"/>
+          <w:sz w:val="24"/>
+          <w:szCs w:val="24"/>
+        </w:rPr>
+        <w:t xml:space="preserve">data analysis, we build an app based on R and Shiny. Our analysis focus on two parts, the first part is to show the top 20 most frequent </w:t>
+      </w:r>
+      <w:r>
+        <w:rPr>
+          <w:rFonts w:ascii="Times New Roman" w:hAnsi="Times New Roman" w:cs="Times New Roman"/>
+          <w:sz w:val="24"/>
+          <w:szCs w:val="24"/>
+        </w:rPr>
+        <w:t xml:space="preserve">word in different star-level </w:t>
+      </w:r>
+      <w:r>
+        <w:rPr>
+          <w:rFonts w:ascii="Times New Roman" w:hAnsi="Times New Roman" w:cs="Times New Roman"/>
+          <w:sz w:val="24"/>
+          <w:szCs w:val="24"/>
+        </w:rPr>
+        <w:t>restaurant</w:t>
+      </w:r>
+      <w:r>
+        <w:rPr>
+          <w:rFonts w:ascii="Times New Roman" w:hAnsi="Times New Roman" w:cs="Times New Roman"/>
+          <w:sz w:val="24"/>
+          <w:szCs w:val="24"/>
+        </w:rPr>
+        <w:t>s, the second part is to show the key words in different aspects which will influence the star-level, like service, waiting time, etc. Business owners can click the selection button on the top-left and select one, then on the right image part will show a statistics graph for the selected stars.</w:t>
+      </w:r>
+      <w:r>
+        <w:rPr>
+          <w:rFonts w:ascii="Times New Roman" w:hAnsi="Times New Roman" w:cs="Times New Roman"/>
+          <w:sz w:val="24"/>
+          <w:szCs w:val="24"/>
+        </w:rPr>
+        <w:t xml:space="preserve"> </w:t>
+      </w:r>
+      <w:r>
+        <w:rPr>
+          <w:rFonts w:ascii="Times New Roman" w:hAnsi="Times New Roman" w:cs="Times New Roman"/>
+          <w:sz w:val="24"/>
+          <w:szCs w:val="24"/>
+        </w:rPr>
+        <w:t>Business owners</w:t>
+      </w:r>
+      <w:r>
+        <w:rPr>
+          <w:rFonts w:ascii="Times New Roman" w:hAnsi="Times New Roman" w:cs="Times New Roman"/>
+          <w:sz w:val="24"/>
+          <w:szCs w:val="24"/>
+        </w:rPr>
+        <w:t xml:space="preserve"> also can select an aspect they interest and on the right plot part will give them a bar plot, which shows the coefficients of words obtained by regression. It will tell the owners </w:t>
+      </w:r>
+      <w:r>
+        <w:rPr>
+          <w:rFonts w:ascii="Times New Roman" w:hAnsi="Times New Roman" w:cs="Times New Roman"/>
+          <w:sz w:val="24"/>
+          <w:szCs w:val="24"/>
+        </w:rPr>
+        <w:t xml:space="preserve">which words and how they do effect the final stars for their </w:t>
+      </w:r>
+      <w:r>
+        <w:rPr>
+          <w:rFonts w:ascii="Times New Roman" w:hAnsi="Times New Roman" w:cs="Times New Roman"/>
+          <w:sz w:val="24"/>
+          <w:szCs w:val="24"/>
+        </w:rPr>
+        <w:t>restaurant</w:t>
+      </w:r>
+      <w:r>
+        <w:rPr>
+          <w:rFonts w:ascii="Times New Roman" w:hAnsi="Times New Roman" w:cs="Times New Roman"/>
+          <w:sz w:val="24"/>
+          <w:szCs w:val="24"/>
+        </w:rPr>
+        <w:t>s</w:t>
+      </w:r>
+      <w:r>
+        <w:rPr>
+          <w:rFonts w:ascii="Times New Roman" w:hAnsi="Times New Roman" w:cs="Times New Roman"/>
+          <w:sz w:val="24"/>
+          <w:szCs w:val="24"/>
+        </w:rPr>
+        <w:t>.</w:t>
       </w:r>
     </w:p>
     <w:p>
       <w:pPr>
         <w:rPr>
-          <w:rFonts w:ascii="Times New Roman" w:hAnsi="Times New Roman" w:cs="Times New Roman"/>
+          <w:rFonts w:ascii="Times New Roman" w:hAnsi="Times New Roman" w:cs="Times New Roman" w:hint="eastAsia"/>
           <w:b/>
           <w:bCs/>
+          <w:sz w:val="24"/>
+          <w:szCs w:val="24"/>
+        </w:rPr>
+      </w:pPr>
+      <w:r>
+        <w:rPr>
+          <w:rFonts w:ascii="Times New Roman" w:hAnsi="Times New Roman" w:cs="Times New Roman" w:hint="eastAsia"/>
+          <w:b/>
+          <w:bCs/>
+          <w:noProof/>
+          <w:sz w:val="24"/>
+          <w:szCs w:val="24"/>
+        </w:rPr>
+        <w:lastRenderedPageBreak/>
+        <w:drawing>
+          <wp:inline distT="0" distB="0" distL="0" distR="0" wp14:anchorId="6EA00EE2" wp14:editId="718A3C07">
+            <wp:extent cx="2905189" cy="2471894"/>
+            <wp:effectExtent l="12700" t="12700" r="15875" b="17780"/>
+            <wp:docPr id="2" name="图片 2" descr="图表&#10;&#10;描述已自动生成"/>
+            <wp:cNvGraphicFramePr>
+              <a:graphicFrameLocks xmlns:a="http://schemas.openxmlformats.org/drawingml/2006/main" noChangeAspect="1"/>
+            </wp:cNvGraphicFramePr>
+            <a:graphic xmlns:a="http://schemas.openxmlformats.org/drawingml/2006/main">
+              <a:graphicData uri="http://schemas.openxmlformats.org/drawingml/2006/picture">
+                <pic:pic xmlns:pic="http://schemas.openxmlformats.org/drawingml/2006/picture">
+                  <pic:nvPicPr>
+                    <pic:cNvPr id="2" name="图片 2" descr="图表&#10;&#10;描述已自动生成"/>
+                    <pic:cNvPicPr/>
+                  </pic:nvPicPr>
+                  <pic:blipFill>
+                    <a:blip r:embed="rId10" cstate="print">
+                      <a:extLst>
+                        <a:ext uri="{28A0092B-C50C-407E-A947-70E740481C1C}">
+                          <a14:useLocalDpi xmlns:a14="http://schemas.microsoft.com/office/drawing/2010/main" val="0"/>
+                        </a:ext>
+                      </a:extLst>
+                    </a:blip>
+                    <a:stretch>
+                      <a:fillRect/>
+                    </a:stretch>
+                  </pic:blipFill>
+                  <pic:spPr>
+                    <a:xfrm>
+                      <a:off x="0" y="0"/>
+                      <a:ext cx="2936776" cy="2498770"/>
+                    </a:xfrm>
+                    <a:prstGeom prst="rect">
+                      <a:avLst/>
+                    </a:prstGeom>
+                    <a:ln>
+                      <a:solidFill>
+                        <a:schemeClr val="tx1"/>
+                      </a:solidFill>
+                    </a:ln>
+                  </pic:spPr>
+                </pic:pic>
+              </a:graphicData>
+            </a:graphic>
+          </wp:inline>
+        </w:drawing>
+      </w:r>
+      <w:r>
+        <w:rPr>
+          <w:rFonts w:ascii="Times New Roman" w:hAnsi="Times New Roman" w:cs="Times New Roman" w:hint="eastAsia"/>
+          <w:b/>
+          <w:bCs/>
+          <w:noProof/>
+          <w:sz w:val="24"/>
+          <w:szCs w:val="24"/>
+        </w:rPr>
+        <w:drawing>
+          <wp:inline distT="0" distB="0" distL="0" distR="0" wp14:anchorId="57E71B80" wp14:editId="46A1EECA">
+            <wp:extent cx="2923277" cy="2481663"/>
+            <wp:effectExtent l="12700" t="12700" r="10795" b="7620"/>
+            <wp:docPr id="4" name="图片 4" descr="图表, 瀑布图&#10;&#10;描述已自动生成"/>
+            <wp:cNvGraphicFramePr>
+              <a:graphicFrameLocks xmlns:a="http://schemas.openxmlformats.org/drawingml/2006/main" noChangeAspect="1"/>
+            </wp:cNvGraphicFramePr>
+            <a:graphic xmlns:a="http://schemas.openxmlformats.org/drawingml/2006/main">
+              <a:graphicData uri="http://schemas.openxmlformats.org/drawingml/2006/picture">
+                <pic:pic xmlns:pic="http://schemas.openxmlformats.org/drawingml/2006/picture">
+                  <pic:nvPicPr>
+                    <pic:cNvPr id="4" name="图片 4" descr="图表, 瀑布图&#10;&#10;描述已自动生成"/>
+                    <pic:cNvPicPr/>
+                  </pic:nvPicPr>
+                  <pic:blipFill>
+                    <a:blip r:embed="rId11" cstate="print">
+                      <a:extLst>
+                        <a:ext uri="{28A0092B-C50C-407E-A947-70E740481C1C}">
+                          <a14:useLocalDpi xmlns:a14="http://schemas.microsoft.com/office/drawing/2010/main" val="0"/>
+                        </a:ext>
+                      </a:extLst>
+                    </a:blip>
+                    <a:stretch>
+                      <a:fillRect/>
+                    </a:stretch>
+                  </pic:blipFill>
+                  <pic:spPr>
+                    <a:xfrm>
+                      <a:off x="0" y="0"/>
+                      <a:ext cx="2966055" cy="2517979"/>
+                    </a:xfrm>
+                    <a:prstGeom prst="rect">
+                      <a:avLst/>
+                    </a:prstGeom>
+                    <a:ln>
+                      <a:solidFill>
+                        <a:schemeClr val="tx1"/>
+                      </a:solidFill>
+                    </a:ln>
+                  </pic:spPr>
+                </pic:pic>
+              </a:graphicData>
+            </a:graphic>
+          </wp:inline>
+        </w:drawing>
+      </w:r>
+    </w:p>
+    <w:p>
+      <w:pPr>
+        <w:rPr>
+          <w:rFonts w:ascii="Times New Roman" w:hAnsi="Times New Roman" w:cs="Times New Roman"/>
           <w:sz w:val="24"/>
           <w:szCs w:val="24"/>
         </w:rPr>
@@ -7177,32 +7286,98 @@
       <w:pPr>
         <w:rPr>
           <w:rFonts w:ascii="Times New Roman" w:hAnsi="Times New Roman" w:cs="Times New Roman"/>
-          <w:b/>
-          <w:bCs/>
           <w:sz w:val="24"/>
           <w:szCs w:val="24"/>
         </w:rPr>
       </w:pPr>
-      <w:r>
-        <w:rPr>
-          <w:rFonts w:ascii="Times New Roman" w:hAnsi="Times New Roman" w:cs="Times New Roman"/>
-          <w:b/>
-          <w:bCs/>
-          <w:sz w:val="24"/>
-          <w:szCs w:val="24"/>
-        </w:rPr>
-        <w:lastRenderedPageBreak/>
-        <w:t xml:space="preserve">Contributions  </w:t>
-      </w:r>
     </w:p>
     <w:p>
       <w:pPr>
         <w:rPr>
-          <w:rFonts w:ascii="Times New Roman" w:hAnsi="Times New Roman" w:cs="Times New Roman"/>
+          <w:rFonts w:ascii="Times New Roman" w:hAnsi="Times New Roman" w:cs="Times New Roman" w:hint="eastAsia"/>
           <w:sz w:val="24"/>
           <w:szCs w:val="24"/>
         </w:rPr>
       </w:pPr>
+    </w:p>
+    <w:p>
+      <w:pPr>
+        <w:rPr>
+          <w:rFonts w:ascii="Times New Roman" w:hAnsi="Times New Roman" w:cs="Times New Roman"/>
+          <w:b/>
+          <w:bCs/>
+          <w:sz w:val="24"/>
+          <w:szCs w:val="24"/>
+        </w:rPr>
+      </w:pPr>
+      <w:r>
+        <w:rPr>
+          <w:rFonts w:ascii="Times New Roman" w:hAnsi="Times New Roman" w:cs="Times New Roman"/>
+          <w:b/>
+          <w:bCs/>
+          <w:sz w:val="24"/>
+          <w:szCs w:val="24"/>
+        </w:rPr>
+        <w:t>Conclusions</w:t>
+      </w:r>
+    </w:p>
+    <w:p>
+      <w:pPr>
+        <w:rPr>
+          <w:rFonts w:ascii="Times New Roman" w:hAnsi="Times New Roman" w:cs="Times New Roman"/>
+          <w:sz w:val="24"/>
+          <w:szCs w:val="24"/>
+        </w:rPr>
+      </w:pPr>
+      <w:r>
+        <w:rPr>
+          <w:rFonts w:ascii="Times New Roman" w:hAnsi="Times New Roman" w:cs="Times New Roman"/>
+          <w:sz w:val="24"/>
+          <w:szCs w:val="24"/>
+        </w:rPr>
+        <w:t>In this module, we utilized natural language processing along with Lasso regression to analyze aspects that are critical to customers’ reviews on Yelp. Based on our analysis results, we provide useful advices for restaurants to improve their reviews.</w:t>
+      </w:r>
+    </w:p>
+    <w:p>
+      <w:pPr>
+        <w:rPr>
+          <w:rFonts w:ascii="Times New Roman" w:hAnsi="Times New Roman" w:cs="Times New Roman"/>
+          <w:b/>
+          <w:bCs/>
+          <w:sz w:val="24"/>
+          <w:szCs w:val="24"/>
+        </w:rPr>
+      </w:pPr>
+    </w:p>
+    <w:p>
+      <w:pPr>
+        <w:rPr>
+          <w:rFonts w:ascii="Times New Roman" w:hAnsi="Times New Roman" w:cs="Times New Roman"/>
+          <w:b/>
+          <w:bCs/>
+          <w:sz w:val="24"/>
+          <w:szCs w:val="24"/>
+        </w:rPr>
+      </w:pPr>
+      <w:r>
+        <w:rPr>
+          <w:rFonts w:ascii="Times New Roman" w:hAnsi="Times New Roman" w:cs="Times New Roman"/>
+          <w:b/>
+          <w:bCs/>
+          <w:sz w:val="24"/>
+          <w:szCs w:val="24"/>
+        </w:rPr>
+        <w:t xml:space="preserve">Contributions  </w:t>
+      </w:r>
+    </w:p>
+    <w:p>
+      <w:pPr>
+        <w:rPr>
+          <w:rFonts w:ascii="Times New Roman" w:hAnsi="Times New Roman" w:cs="Times New Roman"/>
+          <w:sz w:val="24"/>
+          <w:szCs w:val="24"/>
+        </w:rPr>
+      </w:pPr>
       <w:r>
         <w:rPr>
           <w:rFonts w:ascii="Times New Roman" w:hAnsi="Times New Roman" w:cs="Times New Roman"/>
@@ -7217,15 +7392,7 @@
           <w:sz w:val="24"/>
           <w:szCs w:val="24"/>
         </w:rPr>
-        <w:t xml:space="preserve"> </w:t>
-      </w:r>
-      <w:r>
-        <w:rPr>
-          <w:rFonts w:ascii="Times New Roman" w:hAnsi="Times New Roman" w:cs="Times New Roman"/>
-          <w:sz w:val="24"/>
-          <w:szCs w:val="24"/>
-        </w:rPr>
-        <w:t xml:space="preserve">and </w:t>
+        <w:t xml:space="preserve"> and </w:t>
       </w:r>
       <w:r>
         <w:rPr>
@@ -7381,7 +7548,7 @@
     <w:sdtContent>
       <w:p>
         <w:pPr>
-          <w:pStyle w:val="Footer"/>
+          <w:pStyle w:val="a5"/>
           <w:jc w:val="right"/>
         </w:pPr>
         <w:r>
@@ -7410,7 +7577,7 @@
   </w:sdt>
   <w:p>
     <w:pPr>
-      <w:pStyle w:val="Footer"/>
+      <w:pStyle w:val="a5"/>
     </w:pPr>
   </w:p>
 </w:ftr>
@@ -7661,6 +7828,7 @@
     <w:lsdException w:name="HTML Sample" w:semiHidden="1" w:unhideWhenUsed="1"/>
     <w:lsdException w:name="HTML Typewriter" w:semiHidden="1" w:unhideWhenUsed="1"/>
     <w:lsdException w:name="HTML Variable" w:semiHidden="1" w:unhideWhenUsed="1"/>
+    <w:lsdException w:name="Normal Table" w:semiHidden="1" w:unhideWhenUsed="1"/>
     <w:lsdException w:name="annotation subject" w:semiHidden="1" w:unhideWhenUsed="1"/>
     <w:lsdException w:name="No List" w:semiHidden="1" w:unhideWhenUsed="1"/>
     <w:lsdException w:name="Outline List 1" w:semiHidden="1" w:unhideWhenUsed="1"/>
@@ -7707,8 +7875,10 @@
     <w:lsdException w:name="Table Subtle 2" w:semiHidden="1" w:unhideWhenUsed="1"/>
     <w:lsdException w:name="Table Web 1" w:semiHidden="1" w:unhideWhenUsed="1"/>
     <w:lsdException w:name="Table Web 2" w:semiHidden="1" w:unhideWhenUsed="1"/>
+    <w:lsdException w:name="Table Web 3" w:semiHidden="1" w:unhideWhenUsed="1"/>
     <w:lsdException w:name="Balloon Text" w:semiHidden="1" w:unhideWhenUsed="1"/>
     <w:lsdException w:name="Table Grid" w:uiPriority="39"/>
+    <w:lsdException w:name="Table Theme" w:semiHidden="1" w:unhideWhenUsed="1"/>
     <w:lsdException w:name="Placeholder Text" w:semiHidden="1"/>
     <w:lsdException w:name="No Spacing" w:uiPriority="1" w:qFormat="1"/>
     <w:lsdException w:name="Light Shading" w:uiPriority="60"/>
@@ -7930,17 +8100,17 @@
     <w:lsdException w:name="Unresolved Mention" w:semiHidden="1" w:unhideWhenUsed="1"/>
     <w:lsdException w:name="Smart Link" w:semiHidden="1" w:unhideWhenUsed="1"/>
   </w:latentStyles>
-  <w:style w:type="paragraph" w:default="1" w:styleId="Normal">
+  <w:style w:type="paragraph" w:default="1" w:styleId="a">
     <w:name w:val="Normal"/>
     <w:qFormat/>
   </w:style>
-  <w:style w:type="character" w:default="1" w:styleId="DefaultParagraphFont">
+  <w:style w:type="character" w:default="1" w:styleId="a0">
     <w:name w:val="Default Paragraph Font"/>
     <w:uiPriority w:val="1"/>
     <w:semiHidden/>
     <w:unhideWhenUsed/>
   </w:style>
-  <w:style w:type="table" w:default="1" w:styleId="TableNormal">
+  <w:style w:type="table" w:default="1" w:styleId="a1">
     <w:name w:val="Normal Table"/>
     <w:uiPriority w:val="99"/>
     <w:semiHidden/>
@@ -7955,16 +8125,16 @@
       </w:tblCellMar>
     </w:tblPr>
   </w:style>
-  <w:style w:type="numbering" w:default="1" w:styleId="NoList">
+  <w:style w:type="numbering" w:default="1" w:styleId="a2">
     <w:name w:val="No List"/>
     <w:uiPriority w:val="99"/>
     <w:semiHidden/>
     <w:unhideWhenUsed/>
   </w:style>
-  <w:style w:type="paragraph" w:styleId="Header">
+  <w:style w:type="paragraph" w:styleId="a3">
     <w:name w:val="header"/>
-    <w:basedOn w:val="Normal"/>
-    <w:link w:val="HeaderChar"/>
+    <w:basedOn w:val="a"/>
+    <w:link w:val="a4"/>
     <w:uiPriority w:val="99"/>
     <w:unhideWhenUsed/>
     <w:rsid w:val="00F80063"/>
@@ -7976,17 +8146,17 @@
       <w:spacing w:after="0" w:line="240" w:lineRule="auto"/>
     </w:pPr>
   </w:style>
-  <w:style w:type="character" w:customStyle="1" w:styleId="HeaderChar">
-    <w:name w:val="Header Char"/>
-    <w:basedOn w:val="DefaultParagraphFont"/>
-    <w:link w:val="Header"/>
+  <w:style w:type="character" w:customStyle="1" w:styleId="a4">
+    <w:name w:val="页眉 字符"/>
+    <w:basedOn w:val="a0"/>
+    <w:link w:val="a3"/>
     <w:uiPriority w:val="99"/>
     <w:rsid w:val="00F80063"/>
   </w:style>
-  <w:style w:type="paragraph" w:styleId="Footer">
+  <w:style w:type="paragraph" w:styleId="a5">
     <w:name w:val="footer"/>
-    <w:basedOn w:val="Normal"/>
-    <w:link w:val="FooterChar"/>
+    <w:basedOn w:val="a"/>
+    <w:link w:val="a6"/>
     <w:uiPriority w:val="99"/>
     <w:unhideWhenUsed/>
     <w:rsid w:val="00F80063"/>
@@ -7998,16 +8168,16 @@
       <w:spacing w:after="0" w:line="240" w:lineRule="auto"/>
     </w:pPr>
   </w:style>
-  <w:style w:type="character" w:customStyle="1" w:styleId="FooterChar">
-    <w:name w:val="Footer Char"/>
-    <w:basedOn w:val="DefaultParagraphFont"/>
-    <w:link w:val="Footer"/>
+  <w:style w:type="character" w:customStyle="1" w:styleId="a6">
+    <w:name w:val="页脚 字符"/>
+    <w:basedOn w:val="a0"/>
+    <w:link w:val="a5"/>
     <w:uiPriority w:val="99"/>
     <w:rsid w:val="00F80063"/>
   </w:style>
-  <w:style w:type="paragraph" w:styleId="ListParagraph">
+  <w:style w:type="paragraph" w:styleId="a7">
     <w:name w:val="List Paragraph"/>
-    <w:basedOn w:val="Normal"/>
+    <w:basedOn w:val="a"/>
     <w:uiPriority w:val="34"/>
     <w:qFormat/>
     <w:rsid w:val="007403CA"/>

</xml_diff>